<commit_message>
mega update (code and parameterization)
Up to date code that considers all the revisions and parameterization in the model.
</commit_message>
<xml_diff>
--- a/Readme.docx
+++ b/Readme.docx
@@ -1,6 +1,6 @@
 
 <file path=word/document.xml><?xml version="1.0" encoding="utf-8"?>
-<w:document xmlns:wpc="http://schemas.microsoft.com/office/word/2010/wordprocessingCanvas" xmlns:cx="http://schemas.microsoft.com/office/drawing/2014/chartex" xmlns:cx1="http://schemas.microsoft.com/office/drawing/2015/9/8/chartex" xmlns:cx2="http://schemas.microsoft.com/office/drawing/2015/10/21/chartex" xmlns:cx3="http://schemas.microsoft.com/office/drawing/2016/5/9/chartex" xmlns:cx4="http://schemas.microsoft.com/office/drawing/2016/5/10/chartex" xmlns:cx5="http://schemas.microsoft.com/office/drawing/2016/5/11/chartex" xmlns:cx6="http://schemas.microsoft.com/office/drawing/2016/5/12/chartex" xmlns:cx7="http://schemas.microsoft.com/office/drawing/2016/5/13/chartex" xmlns:cx8="http://schemas.microsoft.com/office/drawing/2016/5/14/chartex" xmlns:mc="http://schemas.openxmlformats.org/markup-compatibility/2006" xmlns:aink="http://schemas.microsoft.com/office/drawing/2016/ink" xmlns:am3d="http://schemas.microsoft.com/office/drawing/2017/model3d" xmlns:o="urn:schemas-microsoft-com:office:office" xmlns:r="http://schemas.openxmlformats.org/officeDocument/2006/relationships" xmlns:m="http://schemas.openxmlformats.org/officeDocument/2006/math" xmlns:v="urn:schemas-microsoft-com:vml" xmlns:wp14="http://schemas.microsoft.com/office/word/2010/wordprocessingDrawing" xmlns:wp="http://schemas.openxmlformats.org/drawingml/2006/wordprocessingDrawing" xmlns:w10="urn:schemas-microsoft-com:office:word" xmlns:w="http://schemas.openxmlformats.org/wordprocessingml/2006/main" xmlns:w14="http://schemas.microsoft.com/office/word/2010/wordml" xmlns:w15="http://schemas.microsoft.com/office/word/2012/wordml" xmlns:w16cex="http://schemas.microsoft.com/office/word/2018/wordml/cex" xmlns:w16cid="http://schemas.microsoft.com/office/word/2016/wordml/cid" xmlns:w16="http://schemas.microsoft.com/office/word/2018/wordml" xmlns:w16sdtdh="http://schemas.microsoft.com/office/word/2020/wordml/sdtdatahash" xmlns:w16se="http://schemas.microsoft.com/office/word/2015/wordml/symex" xmlns:wpg="http://schemas.microsoft.com/office/word/2010/wordprocessingGroup" xmlns:wpi="http://schemas.microsoft.com/office/word/2010/wordprocessingInk" xmlns:wne="http://schemas.microsoft.com/office/word/2006/wordml" xmlns:wps="http://schemas.microsoft.com/office/word/2010/wordprocessingShape" mc:Ignorable="w14 w15 w16se w16cid w16 w16cex w16sdtdh wp14">
+<w:document xmlns:wpc="http://schemas.microsoft.com/office/word/2010/wordprocessingCanvas" xmlns:cx="http://schemas.microsoft.com/office/drawing/2014/chartex" xmlns:cx1="http://schemas.microsoft.com/office/drawing/2015/9/8/chartex" xmlns:cx2="http://schemas.microsoft.com/office/drawing/2015/10/21/chartex" xmlns:cx3="http://schemas.microsoft.com/office/drawing/2016/5/9/chartex" xmlns:cx4="http://schemas.microsoft.com/office/drawing/2016/5/10/chartex" xmlns:cx5="http://schemas.microsoft.com/office/drawing/2016/5/11/chartex" xmlns:cx6="http://schemas.microsoft.com/office/drawing/2016/5/12/chartex" xmlns:cx7="http://schemas.microsoft.com/office/drawing/2016/5/13/chartex" xmlns:cx8="http://schemas.microsoft.com/office/drawing/2016/5/14/chartex" xmlns:mc="http://schemas.openxmlformats.org/markup-compatibility/2006" xmlns:aink="http://schemas.microsoft.com/office/drawing/2016/ink" xmlns:am3d="http://schemas.microsoft.com/office/drawing/2017/model3d" xmlns:o="urn:schemas-microsoft-com:office:office" xmlns:oel="http://schemas.microsoft.com/office/2019/extlst" xmlns:r="http://schemas.openxmlformats.org/officeDocument/2006/relationships" xmlns:m="http://schemas.openxmlformats.org/officeDocument/2006/math" xmlns:v="urn:schemas-microsoft-com:vml" xmlns:wp14="http://schemas.microsoft.com/office/word/2010/wordprocessingDrawing" xmlns:wp="http://schemas.openxmlformats.org/drawingml/2006/wordprocessingDrawing" xmlns:w10="urn:schemas-microsoft-com:office:word" xmlns:w="http://schemas.openxmlformats.org/wordprocessingml/2006/main" xmlns:w14="http://schemas.microsoft.com/office/word/2010/wordml" xmlns:w15="http://schemas.microsoft.com/office/word/2012/wordml" xmlns:w16cex="http://schemas.microsoft.com/office/word/2018/wordml/cex" xmlns:w16cid="http://schemas.microsoft.com/office/word/2016/wordml/cid" xmlns:w16="http://schemas.microsoft.com/office/word/2018/wordml" xmlns:w16sdtdh="http://schemas.microsoft.com/office/word/2020/wordml/sdtdatahash" xmlns:w16se="http://schemas.microsoft.com/office/word/2015/wordml/symex" xmlns:wpg="http://schemas.microsoft.com/office/word/2010/wordprocessingGroup" xmlns:wpi="http://schemas.microsoft.com/office/word/2010/wordprocessingInk" xmlns:wne="http://schemas.microsoft.com/office/word/2006/wordml" xmlns:wps="http://schemas.microsoft.com/office/word/2010/wordprocessingShape" mc:Ignorable="w14 w15 w16se w16cid w16 w16cex w16sdtdh wp14">
   <w:body>
     <w:p>
       <w:r>
@@ -18,7 +18,10 @@
         <w:t>scripts/</w:t>
       </w:r>
       <w:r>
-        <w:t>Tourism-</w:t>
+        <w:t>t</w:t>
+      </w:r>
+      <w:r>
+        <w:t>ourism-</w:t>
       </w:r>
       <w:proofErr w:type="spellStart"/>
       <w:proofErr w:type="gramStart"/>
@@ -37,9 +40,20 @@
       </w:r>
       <w:proofErr w:type="spellStart"/>
       <w:r>
-        <w:t>func_evaluateMPA.R</w:t>
-      </w:r>
-      <w:proofErr w:type="spellEnd"/>
+        <w:t>func_evaluateMPA</w:t>
+      </w:r>
+      <w:r>
+        <w:t>_</w:t>
+      </w:r>
+      <w:proofErr w:type="gramStart"/>
+      <w:r>
+        <w:t>explicit</w:t>
+      </w:r>
+      <w:r>
+        <w:t>.R</w:t>
+      </w:r>
+      <w:proofErr w:type="spellEnd"/>
+      <w:proofErr w:type="gramEnd"/>
       <w:r>
         <w:t xml:space="preserve"> – function for evaluating the biomass</w:t>
       </w:r>
@@ -130,7 +144,21 @@
     </w:p>
     <w:p/>
     <w:p/>
+    <w:p>
+      <w:proofErr w:type="spellStart"/>
+      <w:r>
+        <w:t>merged_dist_matrix</w:t>
+      </w:r>
+      <w:r>
+        <w:t>.rds</w:t>
+      </w:r>
+      <w:proofErr w:type="spellEnd"/>
+      <w:r>
+        <w:t xml:space="preserve"> – distance matrix. Unit of values in meters.</w:t>
+      </w:r>
+    </w:p>
     <w:p/>
+    <w:p/>
     <w:p>
       <w:r>
         <w:t xml:space="preserve"># Path to the Pristine Seas tourism directory on the </w:t>
@@ -414,6 +442,7 @@
     </w:p>
     <w:p>
       <w:r>
+        <w:lastRenderedPageBreak/>
         <w:t xml:space="preserve">                               </w:t>
       </w:r>
       <w:proofErr w:type="spellStart"/>
@@ -464,7 +493,6 @@
     </w:p>
     <w:p>
       <w:r>
-        <w:lastRenderedPageBreak/>
         <w:t xml:space="preserve">                               </w:t>
       </w:r>
       <w:proofErr w:type="gramStart"/>
@@ -763,7 +791,7 @@
 </file>
 
 <file path=word/numbering.xml><?xml version="1.0" encoding="utf-8"?>
-<w:numbering xmlns:wpc="http://schemas.microsoft.com/office/word/2010/wordprocessingCanvas" xmlns:cx="http://schemas.microsoft.com/office/drawing/2014/chartex" xmlns:cx1="http://schemas.microsoft.com/office/drawing/2015/9/8/chartex" xmlns:cx2="http://schemas.microsoft.com/office/drawing/2015/10/21/chartex" xmlns:cx3="http://schemas.microsoft.com/office/drawing/2016/5/9/chartex" xmlns:cx4="http://schemas.microsoft.com/office/drawing/2016/5/10/chartex" xmlns:cx5="http://schemas.microsoft.com/office/drawing/2016/5/11/chartex" xmlns:cx6="http://schemas.microsoft.com/office/drawing/2016/5/12/chartex" xmlns:cx7="http://schemas.microsoft.com/office/drawing/2016/5/13/chartex" xmlns:cx8="http://schemas.microsoft.com/office/drawing/2016/5/14/chartex" xmlns:mc="http://schemas.openxmlformats.org/markup-compatibility/2006" xmlns:aink="http://schemas.microsoft.com/office/drawing/2016/ink" xmlns:am3d="http://schemas.microsoft.com/office/drawing/2017/model3d" xmlns:o="urn:schemas-microsoft-com:office:office" xmlns:r="http://schemas.openxmlformats.org/officeDocument/2006/relationships" xmlns:m="http://schemas.openxmlformats.org/officeDocument/2006/math" xmlns:v="urn:schemas-microsoft-com:vml" xmlns:wp14="http://schemas.microsoft.com/office/word/2010/wordprocessingDrawing" xmlns:wp="http://schemas.openxmlformats.org/drawingml/2006/wordprocessingDrawing" xmlns:w10="urn:schemas-microsoft-com:office:word" xmlns:w="http://schemas.openxmlformats.org/wordprocessingml/2006/main" xmlns:w14="http://schemas.microsoft.com/office/word/2010/wordml" xmlns:w15="http://schemas.microsoft.com/office/word/2012/wordml" xmlns:w16cex="http://schemas.microsoft.com/office/word/2018/wordml/cex" xmlns:w16cid="http://schemas.microsoft.com/office/word/2016/wordml/cid" xmlns:w16="http://schemas.microsoft.com/office/word/2018/wordml" xmlns:w16sdtdh="http://schemas.microsoft.com/office/word/2020/wordml/sdtdatahash" xmlns:w16se="http://schemas.microsoft.com/office/word/2015/wordml/symex" xmlns:wpg="http://schemas.microsoft.com/office/word/2010/wordprocessingGroup" xmlns:wpi="http://schemas.microsoft.com/office/word/2010/wordprocessingInk" xmlns:wne="http://schemas.microsoft.com/office/word/2006/wordml" xmlns:wps="http://schemas.microsoft.com/office/word/2010/wordprocessingShape" mc:Ignorable="w14 w15 w16se w16cid w16 w16cex w16sdtdh wp14">
+<w:numbering xmlns:wpc="http://schemas.microsoft.com/office/word/2010/wordprocessingCanvas" xmlns:cx="http://schemas.microsoft.com/office/drawing/2014/chartex" xmlns:cx1="http://schemas.microsoft.com/office/drawing/2015/9/8/chartex" xmlns:cx2="http://schemas.microsoft.com/office/drawing/2015/10/21/chartex" xmlns:cx3="http://schemas.microsoft.com/office/drawing/2016/5/9/chartex" xmlns:cx4="http://schemas.microsoft.com/office/drawing/2016/5/10/chartex" xmlns:cx5="http://schemas.microsoft.com/office/drawing/2016/5/11/chartex" xmlns:cx6="http://schemas.microsoft.com/office/drawing/2016/5/12/chartex" xmlns:cx7="http://schemas.microsoft.com/office/drawing/2016/5/13/chartex" xmlns:cx8="http://schemas.microsoft.com/office/drawing/2016/5/14/chartex" xmlns:mc="http://schemas.openxmlformats.org/markup-compatibility/2006" xmlns:aink="http://schemas.microsoft.com/office/drawing/2016/ink" xmlns:am3d="http://schemas.microsoft.com/office/drawing/2017/model3d" xmlns:o="urn:schemas-microsoft-com:office:office" xmlns:oel="http://schemas.microsoft.com/office/2019/extlst" xmlns:r="http://schemas.openxmlformats.org/officeDocument/2006/relationships" xmlns:m="http://schemas.openxmlformats.org/officeDocument/2006/math" xmlns:v="urn:schemas-microsoft-com:vml" xmlns:wp14="http://schemas.microsoft.com/office/word/2010/wordprocessingDrawing" xmlns:wp="http://schemas.openxmlformats.org/drawingml/2006/wordprocessingDrawing" xmlns:w10="urn:schemas-microsoft-com:office:word" xmlns:w="http://schemas.openxmlformats.org/wordprocessingml/2006/main" xmlns:w14="http://schemas.microsoft.com/office/word/2010/wordml" xmlns:w15="http://schemas.microsoft.com/office/word/2012/wordml" xmlns:w16cex="http://schemas.microsoft.com/office/word/2018/wordml/cex" xmlns:w16cid="http://schemas.microsoft.com/office/word/2016/wordml/cid" xmlns:w16="http://schemas.microsoft.com/office/word/2018/wordml" xmlns:w16sdtdh="http://schemas.microsoft.com/office/word/2020/wordml/sdtdatahash" xmlns:w16se="http://schemas.microsoft.com/office/word/2015/wordml/symex" xmlns:wpg="http://schemas.microsoft.com/office/word/2010/wordprocessingGroup" xmlns:wpi="http://schemas.microsoft.com/office/word/2010/wordprocessingInk" xmlns:wne="http://schemas.microsoft.com/office/word/2006/wordml" xmlns:wps="http://schemas.microsoft.com/office/word/2010/wordprocessingShape" mc:Ignorable="w14 w15 w16se w16cid w16 w16cex w16sdtdh wp14">
   <w:abstractNum w:abstractNumId="0" w15:restartNumberingAfterBreak="0">
     <w:nsid w:val="1B3C0B5A"/>
     <w:multiLevelType w:val="hybridMultilevel"/>
@@ -876,7 +904,7 @@
       </w:rPr>
     </w:lvl>
   </w:abstractNum>
-  <w:num w:numId="1">
+  <w:num w:numId="1" w16cid:durableId="1186022923">
     <w:abstractNumId w:val="0"/>
   </w:num>
 </w:numbering>

</xml_diff>